<commit_message>
added metadata scripts and outputs
</commit_message>
<xml_diff>
--- a/doc/Data+Management+Planning.docx
+++ b/doc/Data+Management+Planning.docx
@@ -826,7 +826,19 @@
               <w:rPr>
                 <w:rFonts w:eastAsia="Times New Roman"/>
               </w:rPr>
-              <w:t>.  We are free to use the material for a transcriptome analysis and publication however we cannot distribute the material or produce new cultivars for distribution</w:t>
+              <w:t xml:space="preserve">.  We are free to use the material for a transcriptome analysis and publication however we cannot distribute the </w:t>
+            </w:r>
+            <w:r>
+              <w:rPr>
+                <w:rFonts w:eastAsia="Times New Roman"/>
+              </w:rPr>
+              <w:t xml:space="preserve">physical </w:t>
+            </w:r>
+            <w:r>
+              <w:rPr>
+                <w:rFonts w:eastAsia="Times New Roman"/>
+              </w:rPr>
+              <w:t>material or produce new cultivars for distribution</w:t>
             </w:r>
             <w:r>
               <w:rPr>
@@ -1659,7 +1671,19 @@
           </w:tcPr>
           <w:p>
             <w:r>
-              <w:t xml:space="preserve">CSIRO will own the data and software used in this project.  Published data will be hosted by the GEO database which is free and enables the data to be available to the public.  </w:t>
+              <w:t xml:space="preserve">CSIRO will own the data and </w:t>
+            </w:r>
+            <w:r>
+              <w:t xml:space="preserve">all </w:t>
+            </w:r>
+            <w:r>
+              <w:t>software used in this project</w:t>
+            </w:r>
+            <w:r>
+              <w:t xml:space="preserve"> is freely available</w:t>
+            </w:r>
+            <w:r>
+              <w:t xml:space="preserve">.  Published data will be hosted by the GEO database which is free and enables the data to be available to the public.  </w:t>
             </w:r>
             <w:r>
               <w:t xml:space="preserve">The data will also be uploaded onto CSIRO’s DAP.  </w:t>
@@ -1673,7 +1697,13 @@
             </w:r>
             <w:proofErr w:type="spellEnd"/>
             <w:r>
-              <w:t xml:space="preserve"> will be consulted before this happens. No licencing agreements will be needed.</w:t>
+              <w:t xml:space="preserve"> will be consulted before this happens. </w:t>
+            </w:r>
+            <w:r>
+              <w:t>We will use the most open licensing agreement for the data</w:t>
+            </w:r>
+            <w:r>
+              <w:t>.</w:t>
             </w:r>
           </w:p>
         </w:tc>
@@ -2140,15 +2170,7 @@
               <w:rPr>
                 <w:rFonts w:eastAsia="Times New Roman"/>
               </w:rPr>
-              <w:t>Any CSIRO or government policies or legislation or policies of collabo</w:t>
-            </w:r>
-            <w:bookmarkStart w:id="0" w:name="_GoBack"/>
-            <w:bookmarkEnd w:id="0"/>
-            <w:r>
-              <w:rPr>
-                <w:rFonts w:eastAsia="Times New Roman"/>
-              </w:rPr>
-              <w:t>ratin</w:t>
+              <w:t>Any CSIRO or government policies or legislation or policies of collaboratin</w:t>
             </w:r>
             <w:r>
               <w:rPr>
@@ -2436,7 +2458,16 @@
             </w:tcMar>
             <w:vAlign w:val="center"/>
           </w:tcPr>
-          <w:p/>
+          <w:p>
+            <w:r>
+              <w:t>Ian Greaves  - Unrestricted CSIRO</w:t>
+            </w:r>
+          </w:p>
+          <w:p>
+            <w:r>
+              <w:t>Anyu Zhu – Unrestricted CSIRO</w:t>
+            </w:r>
+          </w:p>
         </w:tc>
       </w:tr>
     </w:tbl>
@@ -2625,7 +2656,11 @@
             </w:tcMar>
             <w:vAlign w:val="center"/>
           </w:tcPr>
-          <w:p/>
+          <w:p>
+            <w:r>
+              <w:t>This data will be made publically available once it has been published.  This will be done using the Gene Expression Omnibus database (GEO)</w:t>
+            </w:r>
+          </w:p>
         </w:tc>
       </w:tr>
     </w:tbl>
@@ -2796,7 +2831,11 @@
             </w:tcMar>
             <w:vAlign w:val="center"/>
           </w:tcPr>
-          <w:p/>
+          <w:p>
+            <w:r>
+              <w:t>No</w:t>
+            </w:r>
+          </w:p>
         </w:tc>
       </w:tr>
     </w:tbl>
@@ -4107,7 +4146,19 @@
             </w:tcMar>
             <w:vAlign w:val="center"/>
           </w:tcPr>
-          <w:p/>
+          <w:p>
+            <w:r>
+              <w:t>File formats we are intending to provide will be the raw .</w:t>
+            </w:r>
+            <w:proofErr w:type="spellStart"/>
+            <w:r>
+              <w:t>fastq</w:t>
+            </w:r>
+            <w:proofErr w:type="spellEnd"/>
+            <w:r>
+              <w:t xml:space="preserve"> Files and processed files which will be outputted from a deseq2 analysis.  A .CSV file will also be provided with information on files and samples.</w:t>
+            </w:r>
+          </w:p>
         </w:tc>
       </w:tr>
     </w:tbl>
@@ -4410,6 +4461,20 @@
                 <w:rFonts w:eastAsia="Times New Roman"/>
               </w:rPr>
             </w:pPr>
+            <w:proofErr w:type="spellStart"/>
+            <w:r>
+              <w:rPr>
+                <w:rFonts w:eastAsia="Times New Roman"/>
+              </w:rPr>
+              <w:t>Github</w:t>
+            </w:r>
+            <w:proofErr w:type="spellEnd"/>
+            <w:r>
+              <w:rPr>
+                <w:rFonts w:eastAsia="Times New Roman"/>
+              </w:rPr>
+              <w:t xml:space="preserve"> will be used for managing all files and metadata files.  In the scripts we will also comment on versions of software used.</w:t>
+            </w:r>
           </w:p>
         </w:tc>
       </w:tr>
@@ -4677,6 +4742,168 @@
                 <w:rFonts w:eastAsia="Times New Roman"/>
               </w:rPr>
             </w:pPr>
+            <w:r>
+              <w:rPr>
+                <w:rFonts w:eastAsia="Times New Roman"/>
+              </w:rPr>
+              <w:lastRenderedPageBreak/>
+              <w:t>Analysis of software:</w:t>
+            </w:r>
+          </w:p>
+          <w:p>
+            <w:pPr>
+              <w:rPr>
+                <w:rFonts w:eastAsia="Times New Roman"/>
+              </w:rPr>
+            </w:pPr>
+            <w:r>
+              <w:rPr>
+                <w:rFonts w:eastAsia="Times New Roman"/>
+              </w:rPr>
+              <w:t xml:space="preserve">Samples were be checked with </w:t>
+            </w:r>
+            <w:proofErr w:type="spellStart"/>
+            <w:r>
+              <w:rPr>
+                <w:rFonts w:eastAsia="Times New Roman"/>
+              </w:rPr>
+              <w:t>fastqc</w:t>
+            </w:r>
+            <w:proofErr w:type="spellEnd"/>
+            <w:r>
+              <w:rPr>
+                <w:rFonts w:eastAsia="Times New Roman"/>
+              </w:rPr>
+              <w:t xml:space="preserve"> on the </w:t>
+            </w:r>
+            <w:proofErr w:type="spellStart"/>
+            <w:r>
+              <w:rPr>
+                <w:rFonts w:eastAsia="Times New Roman"/>
+              </w:rPr>
+              <w:t>hpc</w:t>
+            </w:r>
+            <w:proofErr w:type="spellEnd"/>
+            <w:r>
+              <w:rPr>
+                <w:rFonts w:eastAsia="Times New Roman"/>
+              </w:rPr>
+              <w:t xml:space="preserve"> using a .bash script.  This script will include comments to help with readability of the script</w:t>
+            </w:r>
+          </w:p>
+          <w:p>
+            <w:pPr>
+              <w:rPr>
+                <w:rFonts w:eastAsia="Times New Roman"/>
+              </w:rPr>
+            </w:pPr>
+            <w:r>
+              <w:rPr>
+                <w:rFonts w:eastAsia="Times New Roman"/>
+              </w:rPr>
+              <w:t xml:space="preserve">Samples will be aligned using STAR and the latest assembled genome for brassica </w:t>
+            </w:r>
+            <w:proofErr w:type="spellStart"/>
+            <w:r>
+              <w:rPr>
+                <w:rFonts w:eastAsia="Times New Roman"/>
+              </w:rPr>
+              <w:t>napus</w:t>
+            </w:r>
+            <w:proofErr w:type="spellEnd"/>
+            <w:r>
+              <w:rPr>
+                <w:rFonts w:eastAsia="Times New Roman"/>
+              </w:rPr>
+              <w:t xml:space="preserve">.   The bash script will include what version of the brassica </w:t>
+            </w:r>
+            <w:proofErr w:type="spellStart"/>
+            <w:r>
+              <w:rPr>
+                <w:rFonts w:eastAsia="Times New Roman"/>
+              </w:rPr>
+              <w:t>napus</w:t>
+            </w:r>
+            <w:proofErr w:type="spellEnd"/>
+            <w:r>
+              <w:rPr>
+                <w:rFonts w:eastAsia="Times New Roman"/>
+              </w:rPr>
+              <w:t xml:space="preserve"> assembled genome this is.</w:t>
+            </w:r>
+          </w:p>
+          <w:p>
+            <w:pPr>
+              <w:rPr>
+                <w:rFonts w:eastAsia="Times New Roman"/>
+              </w:rPr>
+            </w:pPr>
+            <w:r>
+              <w:rPr>
+                <w:rFonts w:eastAsia="Times New Roman"/>
+              </w:rPr>
+              <w:t>STAR will output read counts to genes along with reads not considered for mapping (unmapped, repetitive).</w:t>
+            </w:r>
+          </w:p>
+          <w:p>
+            <w:pPr>
+              <w:rPr>
+                <w:rFonts w:eastAsia="Times New Roman"/>
+              </w:rPr>
+            </w:pPr>
+            <w:r>
+              <w:rPr>
+                <w:rFonts w:eastAsia="Times New Roman"/>
+              </w:rPr>
+              <w:t>The .bam output will be used for SNP calling either using SAMTOOLS or FREEBAYES.  Both available on the HPC</w:t>
+            </w:r>
+          </w:p>
+          <w:p>
+            <w:pPr>
+              <w:rPr>
+                <w:rFonts w:eastAsia="Times New Roman"/>
+              </w:rPr>
+            </w:pPr>
+            <w:proofErr w:type="gramStart"/>
+            <w:r>
+              <w:rPr>
+                <w:rFonts w:eastAsia="Times New Roman"/>
+              </w:rPr>
+              <w:t>o</w:t>
+            </w:r>
+            <w:r>
+              <w:rPr>
+                <w:rFonts w:eastAsia="Times New Roman"/>
+              </w:rPr>
+              <w:t>utput</w:t>
+            </w:r>
+            <w:proofErr w:type="gramEnd"/>
+            <w:r>
+              <w:rPr>
+                <w:rFonts w:eastAsia="Times New Roman"/>
+              </w:rPr>
+              <w:t xml:space="preserve"> .txt file</w:t>
+            </w:r>
+            <w:r>
+              <w:rPr>
+                <w:rFonts w:eastAsia="Times New Roman"/>
+              </w:rPr>
+              <w:t>s</w:t>
+            </w:r>
+            <w:bookmarkStart w:id="0" w:name="_GoBack"/>
+            <w:bookmarkEnd w:id="0"/>
+            <w:r>
+              <w:rPr>
+                <w:rFonts w:eastAsia="Times New Roman"/>
+              </w:rPr>
+              <w:t xml:space="preserve"> will be loaded into R and used for an analysis pipeline using </w:t>
+            </w:r>
+            <w:r>
+              <w:rPr>
+                <w:rFonts w:eastAsia="Times New Roman"/>
+              </w:rPr>
+              <w:t>DESeq2.  This will be done using R markdown which will allow both outputs and information to be placed in a notebook for records.</w:t>
+            </w:r>
           </w:p>
         </w:tc>
       </w:tr>
@@ -11055,9 +11282,8 @@
     <w:panose1 w:val="020B0502040204020203"/>
     <w:charset w:val="00"/>
     <w:family w:val="swiss"/>
-    <w:notTrueType/>
     <w:pitch w:val="variable"/>
-    <w:sig w:usb0="00000003" w:usb1="00000000" w:usb2="00000000" w:usb3="00000000" w:csb0="00000001" w:csb1="00000000"/>
+    <w:sig w:usb0="E4002EFF" w:usb1="C000E47F" w:usb2="00000009" w:usb3="00000000" w:csb0="000001FF" w:csb1="00000000"/>
   </w:font>
   <w:font w:name="MS Gothic">
     <w:altName w:val="ＭＳ ゴシック"/>
@@ -11095,7 +11321,9 @@
     <w:rsidRoot w:val="001B5A74"/>
     <w:rsid w:val="001476E2"/>
     <w:rsid w:val="001B5A74"/>
+    <w:rsid w:val="004C7C27"/>
     <w:rsid w:val="005646E8"/>
+    <w:rsid w:val="007C0AFF"/>
     <w:rsid w:val="008E359D"/>
     <w:rsid w:val="0094513E"/>
     <w:rsid w:val="00EC0BBA"/>
@@ -11948,7 +12176,7 @@
 </file>
 
 <file path=customXml/itemProps1.xml><?xml version="1.0" encoding="utf-8"?>
-<ds:datastoreItem xmlns:ds="http://schemas.openxmlformats.org/officeDocument/2006/customXml" ds:itemID="{8D8F8088-D3E6-4AFE-A16E-B6B532B6BDD6}">
+<ds:datastoreItem xmlns:ds="http://schemas.openxmlformats.org/officeDocument/2006/customXml" ds:itemID="{3B96487C-96F7-4D2C-964D-17322EA22EF6}">
   <ds:schemaRefs>
     <ds:schemaRef ds:uri="http://schemas.openxmlformats.org/officeDocument/2006/bibliography"/>
   </ds:schemaRefs>

</xml_diff>